<commit_message>
Added note from meeting on 09.08
</commit_message>
<xml_diff>
--- a/Scope of Work - LPSD.docx
+++ b/Scope of Work - LPSD.docx
@@ -76,8 +76,6 @@
         </w:rPr>
         <w:t>upload</w:t>
       </w:r>
-      <w:bookmarkStart w:id="0" w:name="_GoBack"/>
-      <w:bookmarkEnd w:id="0"/>
       <w:r>
         <w:rPr>
           <w:lang w:eastAsia="en-US"/>
@@ -249,6 +247,7 @@
           <w:lang w:eastAsia="en-US"/>
         </w:rPr>
       </w:pPr>
+      <w:bookmarkStart w:id="0" w:name="_GoBack"/>
       <w:r>
         <w:rPr>
           <w:lang w:eastAsia="en-US"/>
@@ -256,6 +255,7 @@
         <w:t>Sub-levels for gable peaks providing accurate Ki outputs (TC4,7)</w:t>
       </w:r>
     </w:p>
+    <w:bookmarkEnd w:id="0"/>
     <w:p>
       <w:pPr>
         <w:rPr>
@@ -271,6 +271,26 @@
     </w:p>
     <w:p>
       <w:pPr>
+        <w:rPr>
+          <w:lang w:eastAsia="en-US"/>
+        </w:rPr>
+      </w:pPr>
+    </w:p>
+    <w:p>
+      <w:pPr>
+        <w:rPr>
+          <w:lang w:eastAsia="en-US"/>
+        </w:rPr>
+      </w:pPr>
+      <w:r>
+        <w:rPr>
+          <w:lang w:eastAsia="en-US"/>
+        </w:rPr>
+        <w:t>Create a document outlining the details of the Gable Peak.</w:t>
+      </w:r>
+    </w:p>
+    <w:p>
+      <w:pPr>
         <w:pStyle w:val="Heading3"/>
         <w:rPr>
           <w:lang w:eastAsia="en-US"/>
@@ -286,8 +306,6 @@
     <w:p>
       <w:pPr>
         <w:rPr>
-          <w:rFonts w:ascii="Calibri" w:eastAsia="Times New Roman" w:hAnsi="Calibri" w:cs="Calibri"/>
-          <w:szCs w:val="20"/>
           <w:lang w:eastAsia="en-US"/>
         </w:rPr>
       </w:pPr>
@@ -303,9 +321,127 @@
         </w:rPr>
         <w:t>The parts list would include the grounding parts, connectors, lightning protection connectors, and lightning protection terminals.  The feature would allow administrators to add detail sheets per part.</w:t>
       </w:r>
+      <w:r>
+        <w:rPr>
+          <w:lang w:eastAsia="en-US"/>
+        </w:rPr>
+        <w:t xml:space="preserve"> (DynamoDB/Revit/Scripting?)</w:t>
+      </w:r>
     </w:p>
     <w:p>
       <w:pPr>
+        <w:rPr>
+          <w:lang w:eastAsia="en-US"/>
+        </w:rPr>
+      </w:pPr>
+    </w:p>
+    <w:p>
+      <w:pPr>
+        <w:rPr>
+          <w:lang w:eastAsia="en-US"/>
+        </w:rPr>
+      </w:pPr>
+      <w:r>
+        <w:rPr>
+          <w:lang w:eastAsia="en-US"/>
+        </w:rPr>
+        <w:t>Outline a tool to add and populate new global part numbers in LPSD with specific details.  For example:</w:t>
+      </w:r>
+    </w:p>
+    <w:p>
+      <w:pPr>
+        <w:pStyle w:val="ListParagraph"/>
+        <w:numPr>
+          <w:ilvl w:val="0"/>
+          <w:numId w:val="34"/>
+        </w:numPr>
+        <w:rPr>
+          <w:rFonts w:ascii="Calibri" w:eastAsia="Times New Roman" w:hAnsi="Calibri" w:cs="Calibri"/>
+          <w:szCs w:val="20"/>
+          <w:lang w:eastAsia="en-US"/>
+        </w:rPr>
+      </w:pPr>
+      <w:r>
+        <w:rPr>
+          <w:rFonts w:ascii="Calibri" w:eastAsia="Times New Roman" w:hAnsi="Calibri" w:cs="Calibri"/>
+          <w:szCs w:val="20"/>
+          <w:lang w:eastAsia="en-US"/>
+        </w:rPr>
+        <w:t>Which parts are added, how to add a part</w:t>
+      </w:r>
+    </w:p>
+    <w:p>
+      <w:pPr>
+        <w:pStyle w:val="ListParagraph"/>
+        <w:numPr>
+          <w:ilvl w:val="0"/>
+          <w:numId w:val="34"/>
+        </w:numPr>
+        <w:rPr>
+          <w:rFonts w:ascii="Calibri" w:eastAsia="Times New Roman" w:hAnsi="Calibri" w:cs="Calibri"/>
+          <w:szCs w:val="20"/>
+          <w:lang w:eastAsia="en-US"/>
+        </w:rPr>
+      </w:pPr>
+      <w:r>
+        <w:rPr>
+          <w:rFonts w:ascii="Calibri" w:eastAsia="Times New Roman" w:hAnsi="Calibri" w:cs="Calibri"/>
+          <w:szCs w:val="20"/>
+          <w:lang w:eastAsia="en-US"/>
+        </w:rPr>
+        <w:t>How would installation instructions be added to the report out</w:t>
+      </w:r>
+    </w:p>
+    <w:p>
+      <w:pPr>
+        <w:pStyle w:val="ListParagraph"/>
+        <w:numPr>
+          <w:ilvl w:val="0"/>
+          <w:numId w:val="34"/>
+        </w:numPr>
+        <w:rPr>
+          <w:rFonts w:ascii="Calibri" w:eastAsia="Times New Roman" w:hAnsi="Calibri" w:cs="Calibri"/>
+          <w:szCs w:val="20"/>
+          <w:lang w:eastAsia="en-US"/>
+        </w:rPr>
+      </w:pPr>
+      <w:r>
+        <w:rPr>
+          <w:rFonts w:ascii="Calibri" w:eastAsia="Times New Roman" w:hAnsi="Calibri" w:cs="Calibri"/>
+          <w:szCs w:val="20"/>
+          <w:lang w:eastAsia="en-US"/>
+        </w:rPr>
+        <w:t>How would the instruction print(s) be added to the report out</w:t>
+      </w:r>
+    </w:p>
+    <w:p>
+      <w:pPr>
+        <w:rPr>
+          <w:rFonts w:ascii="Calibri" w:eastAsia="Times New Roman" w:hAnsi="Calibri" w:cs="Calibri"/>
+          <w:szCs w:val="20"/>
+          <w:lang w:eastAsia="en-US"/>
+        </w:rPr>
+      </w:pPr>
+    </w:p>
+    <w:p>
+      <w:pPr>
+        <w:rPr>
+          <w:rFonts w:ascii="Calibri" w:eastAsia="Times New Roman" w:hAnsi="Calibri" w:cs="Calibri"/>
+          <w:szCs w:val="20"/>
+          <w:lang w:eastAsia="en-US"/>
+        </w:rPr>
+      </w:pPr>
+      <w:r>
+        <w:rPr>
+          <w:rFonts w:ascii="Calibri" w:eastAsia="Times New Roman" w:hAnsi="Calibri" w:cs="Calibri"/>
+          <w:szCs w:val="20"/>
+          <w:lang w:eastAsia="en-US"/>
+        </w:rPr>
+        <w:t>Do associated details need to be associated only with BOM or with Revit details as well?</w:t>
+      </w:r>
+    </w:p>
+    <w:p>
+      <w:pPr>
         <w:pStyle w:val="Heading3"/>
         <w:rPr>
           <w:lang w:eastAsia="en-US"/>
@@ -315,6 +451,7 @@
         <w:rPr>
           <w:lang w:eastAsia="en-US"/>
         </w:rPr>
+        <w:lastRenderedPageBreak/>
         <w:t>Minor UI Updates</w:t>
       </w:r>
     </w:p>
@@ -472,6 +609,37 @@
           <w:lang w:eastAsia="en-US"/>
         </w:rPr>
         <w:t>Fix hiding Analysis Levels</w:t>
+      </w:r>
+    </w:p>
+    <w:p>
+      <w:pPr>
+        <w:jc w:val="left"/>
+        <w:rPr>
+          <w:rFonts w:ascii="Calibri" w:eastAsia="Times New Roman" w:hAnsi="Calibri" w:cs="Calibri"/>
+          <w:color w:val="000000"/>
+          <w:szCs w:val="20"/>
+          <w:lang w:eastAsia="en-US"/>
+        </w:rPr>
+      </w:pPr>
+    </w:p>
+    <w:p>
+      <w:pPr>
+        <w:jc w:val="left"/>
+        <w:rPr>
+          <w:rFonts w:ascii="Calibri" w:eastAsia="Times New Roman" w:hAnsi="Calibri" w:cs="Calibri"/>
+          <w:color w:val="000000"/>
+          <w:szCs w:val="20"/>
+          <w:lang w:eastAsia="en-US"/>
+        </w:rPr>
+      </w:pPr>
+      <w:r>
+        <w:rPr>
+          <w:rFonts w:ascii="Calibri" w:eastAsia="Times New Roman" w:hAnsi="Calibri" w:cs="Calibri"/>
+          <w:color w:val="000000"/>
+          <w:szCs w:val="20"/>
+          <w:lang w:eastAsia="en-US"/>
+        </w:rPr>
+        <w:t>Next step to review requests with Carlo to determine priority</w:t>
       </w:r>
     </w:p>
     <w:sectPr>
@@ -528,7 +696,16 @@
         <w:szCs w:val="16"/>
         <w:u w:val="single"/>
       </w:rPr>
-      <w:t>Proprietary and Confidential</w:t>
+      <w:t xml:space="preserve">Proprietary </w:t>
+    </w:r>
+    <w:r>
+      <w:rPr>
+        <w:b/>
+        <w:sz w:val="16"/>
+        <w:szCs w:val="16"/>
+        <w:u w:val="single"/>
+      </w:rPr>
+      <w:t>and Confidential</w:t>
     </w:r>
     <w:r>
       <w:rPr>
@@ -609,7 +786,16 @@
         <w:szCs w:val="16"/>
         <w:u w:val="single"/>
       </w:rPr>
-      <w:t>Proprietary and Confidential</w:t>
+      <w:t xml:space="preserve">Proprietary </w:t>
+    </w:r>
+    <w:r>
+      <w:rPr>
+        <w:b/>
+        <w:sz w:val="16"/>
+        <w:szCs w:val="16"/>
+        <w:u w:val="single"/>
+      </w:rPr>
+      <w:t>and Confidential</w:t>
     </w:r>
     <w:r>
       <w:rPr>
@@ -2510,6 +2696,118 @@
     </w:lvl>
   </w:abstractNum>
   <w:abstractNum w:abstractNumId="13" w15:restartNumberingAfterBreak="0">
+    <w:nsid w:val="3C914D73"/>
+    <w:multiLevelType w:val="hybridMultilevel"/>
+    <w:tmpl w:val="CDA6021C"/>
+    <w:lvl w:ilvl="0" w:tplc="341EF0AE">
+      <w:numFmt w:val="bullet"/>
+      <w:lvlText w:val="-"/>
+      <w:lvlJc w:val="left"/>
+      <w:pPr>
+        <w:ind w:left="720" w:hanging="360"/>
+      </w:pPr>
+      <w:rPr>
+        <w:rFonts w:ascii="Calibri" w:eastAsiaTheme="minorEastAsia" w:hAnsi="Calibri" w:cs="Calibri" w:hint="default"/>
+      </w:rPr>
+    </w:lvl>
+    <w:lvl w:ilvl="1" w:tplc="04090003" w:tentative="1">
+      <w:start w:val="1"/>
+      <w:numFmt w:val="bullet"/>
+      <w:lvlText w:val="o"/>
+      <w:lvlJc w:val="left"/>
+      <w:pPr>
+        <w:ind w:left="1440" w:hanging="360"/>
+      </w:pPr>
+      <w:rPr>
+        <w:rFonts w:ascii="Courier New" w:hAnsi="Courier New" w:cs="Courier New" w:hint="default"/>
+      </w:rPr>
+    </w:lvl>
+    <w:lvl w:ilvl="2" w:tplc="04090005" w:tentative="1">
+      <w:start w:val="1"/>
+      <w:numFmt w:val="bullet"/>
+      <w:lvlText w:val=""/>
+      <w:lvlJc w:val="left"/>
+      <w:pPr>
+        <w:ind w:left="2160" w:hanging="360"/>
+      </w:pPr>
+      <w:rPr>
+        <w:rFonts w:ascii="Wingdings" w:hAnsi="Wingdings" w:hint="default"/>
+      </w:rPr>
+    </w:lvl>
+    <w:lvl w:ilvl="3" w:tplc="04090001" w:tentative="1">
+      <w:start w:val="1"/>
+      <w:numFmt w:val="bullet"/>
+      <w:lvlText w:val=""/>
+      <w:lvlJc w:val="left"/>
+      <w:pPr>
+        <w:ind w:left="2880" w:hanging="360"/>
+      </w:pPr>
+      <w:rPr>
+        <w:rFonts w:ascii="Symbol" w:hAnsi="Symbol" w:hint="default"/>
+      </w:rPr>
+    </w:lvl>
+    <w:lvl w:ilvl="4" w:tplc="04090003" w:tentative="1">
+      <w:start w:val="1"/>
+      <w:numFmt w:val="bullet"/>
+      <w:lvlText w:val="o"/>
+      <w:lvlJc w:val="left"/>
+      <w:pPr>
+        <w:ind w:left="3600" w:hanging="360"/>
+      </w:pPr>
+      <w:rPr>
+        <w:rFonts w:ascii="Courier New" w:hAnsi="Courier New" w:cs="Courier New" w:hint="default"/>
+      </w:rPr>
+    </w:lvl>
+    <w:lvl w:ilvl="5" w:tplc="04090005" w:tentative="1">
+      <w:start w:val="1"/>
+      <w:numFmt w:val="bullet"/>
+      <w:lvlText w:val=""/>
+      <w:lvlJc w:val="left"/>
+      <w:pPr>
+        <w:ind w:left="4320" w:hanging="360"/>
+      </w:pPr>
+      <w:rPr>
+        <w:rFonts w:ascii="Wingdings" w:hAnsi="Wingdings" w:hint="default"/>
+      </w:rPr>
+    </w:lvl>
+    <w:lvl w:ilvl="6" w:tplc="04090001" w:tentative="1">
+      <w:start w:val="1"/>
+      <w:numFmt w:val="bullet"/>
+      <w:lvlText w:val=""/>
+      <w:lvlJc w:val="left"/>
+      <w:pPr>
+        <w:ind w:left="5040" w:hanging="360"/>
+      </w:pPr>
+      <w:rPr>
+        <w:rFonts w:ascii="Symbol" w:hAnsi="Symbol" w:hint="default"/>
+      </w:rPr>
+    </w:lvl>
+    <w:lvl w:ilvl="7" w:tplc="04090003" w:tentative="1">
+      <w:start w:val="1"/>
+      <w:numFmt w:val="bullet"/>
+      <w:lvlText w:val="o"/>
+      <w:lvlJc w:val="left"/>
+      <w:pPr>
+        <w:ind w:left="5760" w:hanging="360"/>
+      </w:pPr>
+      <w:rPr>
+        <w:rFonts w:ascii="Courier New" w:hAnsi="Courier New" w:cs="Courier New" w:hint="default"/>
+      </w:rPr>
+    </w:lvl>
+    <w:lvl w:ilvl="8" w:tplc="04090005" w:tentative="1">
+      <w:start w:val="1"/>
+      <w:numFmt w:val="bullet"/>
+      <w:lvlText w:val=""/>
+      <w:lvlJc w:val="left"/>
+      <w:pPr>
+        <w:ind w:left="6480" w:hanging="360"/>
+      </w:pPr>
+      <w:rPr>
+        <w:rFonts w:ascii="Wingdings" w:hAnsi="Wingdings" w:hint="default"/>
+      </w:rPr>
+    </w:lvl>
+  </w:abstractNum>
+  <w:abstractNum w:abstractNumId="14" w15:restartNumberingAfterBreak="0">
     <w:nsid w:val="3D4C4037"/>
     <w:multiLevelType w:val="hybridMultilevel"/>
     <w:tmpl w:val="6FACAF1E"/>
@@ -2622,7 +2920,7 @@
       </w:rPr>
     </w:lvl>
   </w:abstractNum>
-  <w:abstractNum w:abstractNumId="14" w15:restartNumberingAfterBreak="0">
+  <w:abstractNum w:abstractNumId="15" w15:restartNumberingAfterBreak="0">
     <w:nsid w:val="436E207D"/>
     <w:multiLevelType w:val="hybridMultilevel"/>
     <w:tmpl w:val="491AD85E"/>
@@ -2735,7 +3033,7 @@
       </w:rPr>
     </w:lvl>
   </w:abstractNum>
-  <w:abstractNum w:abstractNumId="15" w15:restartNumberingAfterBreak="0">
+  <w:abstractNum w:abstractNumId="16" w15:restartNumberingAfterBreak="0">
     <w:nsid w:val="4C966839"/>
     <w:multiLevelType w:val="hybridMultilevel"/>
     <w:tmpl w:val="CF8A5E6A"/>
@@ -2847,7 +3145,7 @@
       </w:rPr>
     </w:lvl>
   </w:abstractNum>
-  <w:abstractNum w:abstractNumId="16" w15:restartNumberingAfterBreak="0">
+  <w:abstractNum w:abstractNumId="17" w15:restartNumberingAfterBreak="0">
     <w:nsid w:val="51E462D3"/>
     <w:multiLevelType w:val="multilevel"/>
     <w:tmpl w:val="07F80410"/>
@@ -2996,7 +3294,7 @@
       </w:rPr>
     </w:lvl>
   </w:abstractNum>
-  <w:abstractNum w:abstractNumId="17" w15:restartNumberingAfterBreak="0">
+  <w:abstractNum w:abstractNumId="18" w15:restartNumberingAfterBreak="0">
     <w:nsid w:val="526E0853"/>
     <w:multiLevelType w:val="hybridMultilevel"/>
     <w:tmpl w:val="F6ACC09E"/>
@@ -3085,7 +3383,7 @@
       </w:pPr>
     </w:lvl>
   </w:abstractNum>
-  <w:abstractNum w:abstractNumId="18" w15:restartNumberingAfterBreak="0">
+  <w:abstractNum w:abstractNumId="19" w15:restartNumberingAfterBreak="0">
     <w:nsid w:val="5376264B"/>
     <w:multiLevelType w:val="multilevel"/>
     <w:tmpl w:val="8ABCE198"/>
@@ -3234,7 +3532,7 @@
       </w:rPr>
     </w:lvl>
   </w:abstractNum>
-  <w:abstractNum w:abstractNumId="19" w15:restartNumberingAfterBreak="0">
+  <w:abstractNum w:abstractNumId="20" w15:restartNumberingAfterBreak="0">
     <w:nsid w:val="55945A22"/>
     <w:multiLevelType w:val="hybridMultilevel"/>
     <w:tmpl w:val="0AB65500"/>
@@ -3347,7 +3645,7 @@
       </w:rPr>
     </w:lvl>
   </w:abstractNum>
-  <w:abstractNum w:abstractNumId="20" w15:restartNumberingAfterBreak="0">
+  <w:abstractNum w:abstractNumId="21" w15:restartNumberingAfterBreak="0">
     <w:nsid w:val="5C3D5047"/>
     <w:multiLevelType w:val="hybridMultilevel"/>
     <w:tmpl w:val="E9865134"/>
@@ -3459,7 +3757,7 @@
       </w:rPr>
     </w:lvl>
   </w:abstractNum>
-  <w:abstractNum w:abstractNumId="21" w15:restartNumberingAfterBreak="0">
+  <w:abstractNum w:abstractNumId="22" w15:restartNumberingAfterBreak="0">
     <w:nsid w:val="5D763A2E"/>
     <w:multiLevelType w:val="hybridMultilevel"/>
     <w:tmpl w:val="89645E68"/>
@@ -3545,7 +3843,7 @@
       </w:pPr>
     </w:lvl>
   </w:abstractNum>
-  <w:abstractNum w:abstractNumId="22" w15:restartNumberingAfterBreak="0">
+  <w:abstractNum w:abstractNumId="23" w15:restartNumberingAfterBreak="0">
     <w:nsid w:val="65605779"/>
     <w:multiLevelType w:val="hybridMultilevel"/>
     <w:tmpl w:val="EB9089FE"/>
@@ -3631,7 +3929,7 @@
       </w:pPr>
     </w:lvl>
   </w:abstractNum>
-  <w:abstractNum w:abstractNumId="23" w15:restartNumberingAfterBreak="0">
+  <w:abstractNum w:abstractNumId="24" w15:restartNumberingAfterBreak="0">
     <w:nsid w:val="676009B4"/>
     <w:multiLevelType w:val="hybridMultilevel"/>
     <w:tmpl w:val="DA3264FA"/>
@@ -3744,7 +4042,7 @@
       </w:rPr>
     </w:lvl>
   </w:abstractNum>
-  <w:abstractNum w:abstractNumId="24" w15:restartNumberingAfterBreak="0">
+  <w:abstractNum w:abstractNumId="25" w15:restartNumberingAfterBreak="0">
     <w:nsid w:val="67AA3EB5"/>
     <w:multiLevelType w:val="multilevel"/>
     <w:tmpl w:val="CDA27686"/>
@@ -3857,7 +4155,7 @@
       </w:pPr>
     </w:lvl>
   </w:abstractNum>
-  <w:abstractNum w:abstractNumId="25" w15:restartNumberingAfterBreak="0">
+  <w:abstractNum w:abstractNumId="26" w15:restartNumberingAfterBreak="0">
     <w:nsid w:val="702D4DEC"/>
     <w:multiLevelType w:val="hybridMultilevel"/>
     <w:tmpl w:val="51D010A0"/>
@@ -3970,7 +4268,7 @@
       </w:rPr>
     </w:lvl>
   </w:abstractNum>
-  <w:abstractNum w:abstractNumId="26" w15:restartNumberingAfterBreak="0">
+  <w:abstractNum w:abstractNumId="27" w15:restartNumberingAfterBreak="0">
     <w:nsid w:val="79504B39"/>
     <w:multiLevelType w:val="hybridMultilevel"/>
     <w:tmpl w:val="0876FCA6"/>
@@ -4083,7 +4381,7 @@
       </w:rPr>
     </w:lvl>
   </w:abstractNum>
-  <w:abstractNum w:abstractNumId="27" w15:restartNumberingAfterBreak="0">
+  <w:abstractNum w:abstractNumId="28" w15:restartNumberingAfterBreak="0">
     <w:nsid w:val="7CD660AB"/>
     <w:multiLevelType w:val="hybridMultilevel"/>
     <w:tmpl w:val="B3B82C90"/>
@@ -4173,16 +4471,16 @@
     <w:abstractNumId w:val="7"/>
   </w:num>
   <w:num w:numId="2">
-    <w:abstractNumId w:val="22"/>
+    <w:abstractNumId w:val="23"/>
   </w:num>
   <w:num w:numId="3">
     <w:abstractNumId w:val="12"/>
   </w:num>
   <w:num w:numId="4">
-    <w:abstractNumId w:val="17"/>
+    <w:abstractNumId w:val="18"/>
   </w:num>
   <w:num w:numId="5">
-    <w:abstractNumId w:val="21"/>
+    <w:abstractNumId w:val="22"/>
   </w:num>
   <w:num w:numId="6">
     <w:abstractNumId w:val="6"/>
@@ -4191,7 +4489,7 @@
     <w:abstractNumId w:val="3"/>
   </w:num>
   <w:num w:numId="8">
-    <w:abstractNumId w:val="26"/>
+    <w:abstractNumId w:val="27"/>
   </w:num>
   <w:num w:numId="9">
     <w:abstractNumId w:val="11"/>
@@ -4200,10 +4498,10 @@
     <w:abstractNumId w:val="9"/>
   </w:num>
   <w:num w:numId="11">
-    <w:abstractNumId w:val="14"/>
+    <w:abstractNumId w:val="15"/>
   </w:num>
   <w:num w:numId="12">
-    <w:abstractNumId w:val="23"/>
+    <w:abstractNumId w:val="24"/>
   </w:num>
   <w:num w:numId="13">
     <w:abstractNumId w:val="10"/>
@@ -4212,62 +4510,62 @@
     <w:abstractNumId w:val="8"/>
   </w:num>
   <w:num w:numId="15">
-    <w:abstractNumId w:val="19"/>
+    <w:abstractNumId w:val="20"/>
   </w:num>
   <w:num w:numId="16">
-    <w:abstractNumId w:val="27"/>
+    <w:abstractNumId w:val="28"/>
   </w:num>
   <w:num w:numId="17">
     <w:abstractNumId w:val="5"/>
   </w:num>
   <w:num w:numId="18">
-    <w:abstractNumId w:val="25"/>
+    <w:abstractNumId w:val="26"/>
   </w:num>
   <w:num w:numId="19">
-    <w:abstractNumId w:val="13"/>
+    <w:abstractNumId w:val="14"/>
   </w:num>
   <w:num w:numId="20">
     <w:abstractNumId w:val="1"/>
   </w:num>
   <w:num w:numId="21">
-    <w:abstractNumId w:val="15"/>
+    <w:abstractNumId w:val="16"/>
   </w:num>
   <w:num w:numId="22">
-    <w:abstractNumId w:val="24"/>
+    <w:abstractNumId w:val="25"/>
     <w:lvlOverride w:ilvl="0">
       <w:startOverride w:val="1"/>
     </w:lvlOverride>
   </w:num>
   <w:num w:numId="23">
-    <w:abstractNumId w:val="24"/>
+    <w:abstractNumId w:val="25"/>
     <w:lvlOverride w:ilvl="0"/>
     <w:lvlOverride w:ilvl="1">
       <w:startOverride w:val="1"/>
     </w:lvlOverride>
   </w:num>
   <w:num w:numId="24">
-    <w:abstractNumId w:val="24"/>
+    <w:abstractNumId w:val="25"/>
     <w:lvlOverride w:ilvl="0"/>
     <w:lvlOverride w:ilvl="1">
       <w:startOverride w:val="1"/>
     </w:lvlOverride>
   </w:num>
   <w:num w:numId="25">
-    <w:abstractNumId w:val="24"/>
+    <w:abstractNumId w:val="25"/>
     <w:lvlOverride w:ilvl="0"/>
     <w:lvlOverride w:ilvl="1">
       <w:startOverride w:val="1"/>
     </w:lvlOverride>
   </w:num>
   <w:num w:numId="26">
-    <w:abstractNumId w:val="24"/>
+    <w:abstractNumId w:val="25"/>
     <w:lvlOverride w:ilvl="0"/>
     <w:lvlOverride w:ilvl="1">
       <w:startOverride w:val="1"/>
     </w:lvlOverride>
   </w:num>
   <w:num w:numId="27">
-    <w:abstractNumId w:val="24"/>
+    <w:abstractNumId w:val="25"/>
     <w:lvlOverride w:ilvl="0"/>
     <w:lvlOverride w:ilvl="1">
       <w:startOverride w:val="1"/>
@@ -4280,16 +4578,19 @@
     <w:abstractNumId w:val="4"/>
   </w:num>
   <w:num w:numId="30">
-    <w:abstractNumId w:val="18"/>
+    <w:abstractNumId w:val="19"/>
   </w:num>
   <w:num w:numId="31">
-    <w:abstractNumId w:val="16"/>
+    <w:abstractNumId w:val="17"/>
   </w:num>
   <w:num w:numId="32">
     <w:abstractNumId w:val="2"/>
   </w:num>
   <w:num w:numId="33">
-    <w:abstractNumId w:val="20"/>
+    <w:abstractNumId w:val="21"/>
+  </w:num>
+  <w:num w:numId="34">
+    <w:abstractNumId w:val="13"/>
   </w:num>
 </w:numbering>
 </file>
@@ -5558,6 +5859,21 @@
 </file>
 
 <file path=customXml/item1.xml><?xml version="1.0" encoding="utf-8"?>
+<?mso-contentType ?>
+<FormTemplates xmlns="http://schemas.microsoft.com/sharepoint/v3/contenttype/forms">
+  <Display>DocumentLibraryForm</Display>
+  <Edit>DocumentLibraryForm</Edit>
+  <New>DocumentLibraryForm</New>
+</FormTemplates>
+</file>
+
+<file path=customXml/item2.xml><?xml version="1.0" encoding="utf-8"?>
+<p:properties xmlns:p="http://schemas.microsoft.com/office/2006/metadata/properties" xmlns:xsi="http://www.w3.org/2001/XMLSchema-instance" xmlns:pc="http://schemas.microsoft.com/office/infopath/2007/PartnerControls">
+  <documentManagement/>
+</p:properties>
+</file>
+
+<file path=customXml/item3.xml><?xml version="1.0" encoding="utf-8"?>
 <ct:contentTypeSchema xmlns:ct="http://schemas.microsoft.com/office/2006/metadata/contentType" xmlns:ma="http://schemas.microsoft.com/office/2006/metadata/properties/metaAttributes" ct:_="" ma:_="" ma:contentTypeName="Document" ma:contentTypeID="0x010100725C4906C9618549B8794B1FB974AFA8" ma:contentTypeVersion="17" ma:contentTypeDescription="Create a new document." ma:contentTypeScope="" ma:versionID="b9f5d73b6a46e240655490dcd1138681">
   <xsd:schema xmlns:xsd="http://www.w3.org/2001/XMLSchema" xmlns:xs="http://www.w3.org/2001/XMLSchema" xmlns:p="http://schemas.microsoft.com/office/2006/metadata/properties" xmlns:ns2="2f263567-bae2-4940-9490-a9b9ac518b17" xmlns:ns3="edc82b38-c6e5-48a2-a01a-e90ccae5b63e" targetNamespace="http://schemas.microsoft.com/office/2006/metadata/properties" ma:root="true" ma:fieldsID="8e3caaebe4cf9d15db2a9275bafe8bf2" ns2:_="" ns3:_="">
     <xsd:import namespace="2f263567-bae2-4940-9490-a9b9ac518b17"/>
@@ -5780,26 +6096,28 @@
 </ct:contentTypeSchema>
 </file>
 
-<file path=customXml/item2.xml><?xml version="1.0" encoding="utf-8"?>
-<p:properties xmlns:p="http://schemas.microsoft.com/office/2006/metadata/properties" xmlns:xsi="http://www.w3.org/2001/XMLSchema-instance" xmlns:pc="http://schemas.microsoft.com/office/infopath/2007/PartnerControls">
-  <documentManagement/>
-</p:properties>
-</file>
-
-<file path=customXml/item3.xml><?xml version="1.0" encoding="utf-8"?>
-<?mso-contentType ?>
-<FormTemplates xmlns="http://schemas.microsoft.com/sharepoint/v3/contenttype/forms">
-  <Display>DocumentLibraryForm</Display>
-  <Edit>DocumentLibraryForm</Edit>
-  <New>DocumentLibraryForm</New>
-</FormTemplates>
-</file>
-
 <file path=customXml/item4.xml><?xml version="1.0" encoding="utf-8"?>
 <b:Sources xmlns:b="http://schemas.openxmlformats.org/officeDocument/2006/bibliography" xmlns="http://schemas.openxmlformats.org/officeDocument/2006/bibliography" SelectedStyle="/APASixthEditionOfficeOnline.xsl" StyleName="APA" Version="6"/>
 </file>
 
 <file path=customXml/itemProps1.xml><?xml version="1.0" encoding="utf-8"?>
+<ds:datastoreItem xmlns:ds="http://schemas.openxmlformats.org/officeDocument/2006/customXml" ds:itemID="{D7C9F5F9-A18A-46C5-8445-70DBA8939A21}">
+  <ds:schemaRefs>
+    <ds:schemaRef ds:uri="http://schemas.microsoft.com/sharepoint/v3/contenttype/forms"/>
+  </ds:schemaRefs>
+</ds:datastoreItem>
+</file>
+
+<file path=customXml/itemProps2.xml><?xml version="1.0" encoding="utf-8"?>
+<ds:datastoreItem xmlns:ds="http://schemas.openxmlformats.org/officeDocument/2006/customXml" ds:itemID="{1508FEA9-3B0A-4ABF-862E-56BA5B9EF0B8}">
+  <ds:schemaRefs>
+    <ds:schemaRef ds:uri="http://schemas.microsoft.com/office/2006/metadata/properties"/>
+    <ds:schemaRef ds:uri="http://schemas.microsoft.com/office/infopath/2007/PartnerControls"/>
+  </ds:schemaRefs>
+</ds:datastoreItem>
+</file>
+
+<file path=customXml/itemProps3.xml><?xml version="1.0" encoding="utf-8"?>
 <ds:datastoreItem xmlns:ds="http://schemas.openxmlformats.org/officeDocument/2006/customXml" ds:itemID="{AE477884-1599-450A-907B-542A238D70BD}">
   <ds:schemaRefs>
     <ds:schemaRef ds:uri="http://schemas.microsoft.com/office/2006/metadata/contentType"/>
@@ -5818,25 +6136,8 @@
 </ds:datastoreItem>
 </file>
 
-<file path=customXml/itemProps2.xml><?xml version="1.0" encoding="utf-8"?>
-<ds:datastoreItem xmlns:ds="http://schemas.openxmlformats.org/officeDocument/2006/customXml" ds:itemID="{1508FEA9-3B0A-4ABF-862E-56BA5B9EF0B8}">
-  <ds:schemaRefs>
-    <ds:schemaRef ds:uri="http://schemas.microsoft.com/office/2006/metadata/properties"/>
-    <ds:schemaRef ds:uri="http://schemas.microsoft.com/office/infopath/2007/PartnerControls"/>
-  </ds:schemaRefs>
-</ds:datastoreItem>
-</file>
-
-<file path=customXml/itemProps3.xml><?xml version="1.0" encoding="utf-8"?>
-<ds:datastoreItem xmlns:ds="http://schemas.openxmlformats.org/officeDocument/2006/customXml" ds:itemID="{D7C9F5F9-A18A-46C5-8445-70DBA8939A21}">
-  <ds:schemaRefs>
-    <ds:schemaRef ds:uri="http://schemas.microsoft.com/sharepoint/v3/contenttype/forms"/>
-  </ds:schemaRefs>
-</ds:datastoreItem>
-</file>
-
 <file path=customXml/itemProps4.xml><?xml version="1.0" encoding="utf-8"?>
-<ds:datastoreItem xmlns:ds="http://schemas.openxmlformats.org/officeDocument/2006/customXml" ds:itemID="{E848BC2A-596B-4606-9D90-E76C4547A65B}">
+<ds:datastoreItem xmlns:ds="http://schemas.openxmlformats.org/officeDocument/2006/customXml" ds:itemID="{86E678EC-4FF4-4A07-BA8B-0B9614D0C784}">
   <ds:schemaRefs>
     <ds:schemaRef ds:uri="http://schemas.openxmlformats.org/officeDocument/2006/bibliography"/>
   </ds:schemaRefs>

</xml_diff>